<commit_message>
Alterando logo e imagem topo
</commit_message>
<xml_diff>
--- a/assets/modelo-resumo-workshop-2024.docx
+++ b/assets/modelo-resumo-workshop-2024.docx
@@ -678,18 +678,18 @@
         <w:lang w:eastAsia="ar-SA"/>
       </w:rPr>
       <w:drawing>
-        <wp:anchor distT="0" distB="0" distL="114300" distR="114300" simplePos="0" relativeHeight="251658240" behindDoc="0" locked="0" layoutInCell="1" allowOverlap="1" wp14:anchorId="0592188C" wp14:editId="25144915">
+        <wp:anchor distT="0" distB="0" distL="114300" distR="114300" simplePos="0" relativeHeight="251658240" behindDoc="1" locked="0" layoutInCell="1" allowOverlap="1" wp14:anchorId="58904722" wp14:editId="22166EA8">
           <wp:simplePos x="0" y="0"/>
           <wp:positionH relativeFrom="column">
-            <wp:posOffset>-275590</wp:posOffset>
+            <wp:posOffset>-232410</wp:posOffset>
           </wp:positionH>
           <wp:positionV relativeFrom="paragraph">
-            <wp:posOffset>91440</wp:posOffset>
+            <wp:posOffset>110490</wp:posOffset>
           </wp:positionV>
-          <wp:extent cx="6668770" cy="717550"/>
+          <wp:extent cx="6745200" cy="756000"/>
           <wp:effectExtent l="0" t="0" r="0" b="6350"/>
           <wp:wrapNone/>
-          <wp:docPr id="2072007423" name="Imagem 2"/>
+          <wp:docPr id="2070779806" name="Imagem 1"/>
           <wp:cNvGraphicFramePr>
             <a:graphicFrameLocks xmlns:a="http://schemas.openxmlformats.org/drawingml/2006/main" noChangeAspect="1"/>
           </wp:cNvGraphicFramePr>
@@ -697,10 +697,12 @@
             <a:graphicData uri="http://schemas.openxmlformats.org/drawingml/2006/picture">
               <pic:pic xmlns:pic="http://schemas.openxmlformats.org/drawingml/2006/picture">
                 <pic:nvPicPr>
-                  <pic:cNvPr id="2072007423" name="Imagem 2072007423"/>
-                  <pic:cNvPicPr/>
+                  <pic:cNvPr id="0" name="Picture 1"/>
+                  <pic:cNvPicPr>
+                    <a:picLocks noChangeAspect="1" noChangeArrowheads="1"/>
+                  </pic:cNvPicPr>
                 </pic:nvPicPr>
-                <pic:blipFill>
+                <pic:blipFill rotWithShape="1">
                   <a:blip r:embed="rId1">
                     <a:extLst>
                       <a:ext uri="{28A0092B-C50C-407E-A947-70E740481C1C}">
@@ -708,26 +710,34 @@
                       </a:ext>
                     </a:extLst>
                   </a:blip>
-                  <a:stretch>
-                    <a:fillRect/>
-                  </a:stretch>
+                  <a:srcRect b="16667"/>
+                  <a:stretch/>
                 </pic:blipFill>
-                <pic:spPr>
+                <pic:spPr bwMode="auto">
                   <a:xfrm>
                     <a:off x="0" y="0"/>
-                    <a:ext cx="6668770" cy="717550"/>
+                    <a:ext cx="6745200" cy="756000"/>
                   </a:xfrm>
                   <a:prstGeom prst="rect">
                     <a:avLst/>
                   </a:prstGeom>
+                  <a:noFill/>
+                  <a:ln>
+                    <a:noFill/>
+                  </a:ln>
+                  <a:extLst>
+                    <a:ext uri="{53640926-AAD7-44D8-BBD7-CCE9431645EC}">
+                      <a14:shadowObscured xmlns:a14="http://schemas.microsoft.com/office/drawing/2010/main"/>
+                    </a:ext>
+                  </a:extLst>
                 </pic:spPr>
               </pic:pic>
             </a:graphicData>
           </a:graphic>
-          <wp14:sizeRelH relativeFrom="page">
+          <wp14:sizeRelH relativeFrom="margin">
             <wp14:pctWidth>0</wp14:pctWidth>
           </wp14:sizeRelH>
-          <wp14:sizeRelV relativeFrom="page">
+          <wp14:sizeRelV relativeFrom="margin">
             <wp14:pctHeight>0</wp14:pctHeight>
           </wp14:sizeRelV>
         </wp:anchor>
@@ -853,6 +863,8 @@
       <w:spacing w:after="0" w:line="240" w:lineRule="auto"/>
       <w:rPr>
         <w:color w:val="000000"/>
+        <w:sz w:val="18"/>
+        <w:szCs w:val="18"/>
       </w:rPr>
     </w:pPr>
   </w:p>

</xml_diff>